<commit_message>
Se actualiza el informe con mejoras
</commit_message>
<xml_diff>
--- a/7506R_TP1_GRUPO07_CHP2_REPORTE.docx
+++ b/7506R_TP1_GRUPO07_CHP2_REPORTE.docx
@@ -122,6 +122,7 @@
         </w:rPr>
         <w:t> </w:t>
       </w:r>
+      <w:proofErr w:type="gramStart"/>
       <w:r>
         <w:rPr>
           <w:rFonts w:ascii="Times New Roman" w:eastAsia="Times New Roman" w:hAnsi="Times New Roman" w:cs="Times New Roman"/>
@@ -132,6 +133,7 @@
         </w:rPr>
         <w:t>al data</w:t>
       </w:r>
+      <w:proofErr w:type="gramEnd"/>
       <w:r>
         <w:rPr>
           <w:rFonts w:ascii="Times New Roman" w:eastAsia="Times New Roman" w:hAnsi="Times New Roman" w:cs="Times New Roman"/>
@@ -150,29 +152,7 @@
           <w:lang w:eastAsia="es-ES"/>
           <w14:ligatures w14:val="none"/>
         </w:rPr>
-        <w:t xml:space="preserve"> </w:t>
-      </w:r>
-      <w:proofErr w:type="gramStart"/>
-      <w:r>
-        <w:rPr>
-          <w:rFonts w:ascii="Times New Roman" w:eastAsia="Times New Roman" w:hAnsi="Times New Roman" w:cs="Times New Roman"/>
-          <w:color w:val="000000"/>
-          <w:kern w:val="0"/>
-          <w:lang w:eastAsia="es-ES"/>
-          <w14:ligatures w14:val="none"/>
-        </w:rPr>
-        <w:t>de test</w:t>
-      </w:r>
-      <w:proofErr w:type="gramEnd"/>
-      <w:r>
-        <w:rPr>
-          <w:rFonts w:ascii="Times New Roman" w:eastAsia="Times New Roman" w:hAnsi="Times New Roman" w:cs="Times New Roman"/>
-          <w:color w:val="000000"/>
-          <w:kern w:val="0"/>
-          <w:lang w:eastAsia="es-ES"/>
-          <w14:ligatures w14:val="none"/>
-        </w:rPr>
-        <w:t>.</w:t>
+        <w:t xml:space="preserve"> de test.</w:t>
       </w:r>
     </w:p>
     <w:p>
@@ -1867,11 +1847,10 @@
         <w:tblLook w:val="04A0" w:firstRow="1" w:lastRow="0" w:firstColumn="1" w:lastColumn="0" w:noHBand="0" w:noVBand="1"/>
       </w:tblPr>
       <w:tblGrid>
-        <w:gridCol w:w="1612"/>
+        <w:gridCol w:w="1771"/>
         <w:gridCol w:w="980"/>
         <w:gridCol w:w="1453"/>
         <w:gridCol w:w="1196"/>
-        <w:gridCol w:w="1098"/>
         <w:gridCol w:w="980"/>
       </w:tblGrid>
       <w:tr>
@@ -2061,59 +2040,6 @@
                 <w14:ligatures w14:val="none"/>
               </w:rPr>
               <w:t xml:space="preserve"> Test</w:t>
-            </w:r>
-          </w:p>
-        </w:tc>
-        <w:tc>
-          <w:tcPr>
-            <w:tcW w:w="0" w:type="auto"/>
-            <w:tcBorders>
-              <w:top w:val="single" w:sz="8" w:space="0" w:color="000000"/>
-              <w:left w:val="single" w:sz="8" w:space="0" w:color="000000"/>
-              <w:bottom w:val="single" w:sz="8" w:space="0" w:color="000000"/>
-              <w:right w:val="single" w:sz="8" w:space="0" w:color="000000"/>
-            </w:tcBorders>
-            <w:tcMar>
-              <w:top w:w="100" w:type="dxa"/>
-              <w:left w:w="100" w:type="dxa"/>
-              <w:bottom w:w="100" w:type="dxa"/>
-              <w:right w:w="100" w:type="dxa"/>
-            </w:tcMar>
-            <w:hideMark/>
-          </w:tcPr>
-          <w:p>
-            <w:pPr>
-              <w:spacing w:after="0" w:line="240" w:lineRule="auto"/>
-              <w:rPr>
-                <w:rFonts w:ascii="Times New Roman" w:eastAsia="Times New Roman" w:hAnsi="Times New Roman" w:cs="Times New Roman"/>
-                <w:kern w:val="0"/>
-                <w:sz w:val="24"/>
-                <w:szCs w:val="24"/>
-                <w:lang w:eastAsia="es-ES"/>
-                <w14:ligatures w14:val="none"/>
-              </w:rPr>
-            </w:pPr>
-            <w:proofErr w:type="spellStart"/>
-            <w:r>
-              <w:rPr>
-                <w:rFonts w:ascii="Times New Roman" w:eastAsia="Times New Roman" w:hAnsi="Times New Roman" w:cs="Times New Roman"/>
-                <w:color w:val="000000"/>
-                <w:kern w:val="0"/>
-                <w:lang w:eastAsia="es-ES"/>
-                <w14:ligatures w14:val="none"/>
-              </w:rPr>
-              <w:t>Metrica</w:t>
-            </w:r>
-            <w:proofErr w:type="spellEnd"/>
-            <w:r>
-              <w:rPr>
-                <w:rFonts w:ascii="Times New Roman" w:eastAsia="Times New Roman" w:hAnsi="Times New Roman" w:cs="Times New Roman"/>
-                <w:color w:val="000000"/>
-                <w:kern w:val="0"/>
-                <w:lang w:eastAsia="es-ES"/>
-                <w14:ligatures w14:val="none"/>
-              </w:rPr>
-              <w:t xml:space="preserve"> X</w:t>
             </w:r>
           </w:p>
         </w:tc>
@@ -2201,7 +2127,31 @@
                 <w:lang w:eastAsia="es-ES"/>
                 <w14:ligatures w14:val="none"/>
               </w:rPr>
-              <w:t>Rafa (Entrega)</w:t>
+              <w:t>Rafa</w:t>
+            </w:r>
+            <w:r>
+              <w:rPr>
+                <w:rFonts w:ascii="Times New Roman" w:eastAsia="Times New Roman" w:hAnsi="Times New Roman" w:cs="Times New Roman"/>
+                <w:b/>
+                <w:bCs/>
+                <w:color w:val="000000"/>
+                <w:kern w:val="0"/>
+                <w:lang w:eastAsia="es-ES"/>
+                <w14:ligatures w14:val="none"/>
+              </w:rPr>
+              <w:t>el</w:t>
+            </w:r>
+            <w:r>
+              <w:rPr>
+                <w:rFonts w:ascii="Times New Roman" w:eastAsia="Times New Roman" w:hAnsi="Times New Roman" w:cs="Times New Roman"/>
+                <w:b/>
+                <w:bCs/>
+                <w:color w:val="000000"/>
+                <w:kern w:val="0"/>
+                <w:lang w:eastAsia="es-ES"/>
+                <w14:ligatures w14:val="none"/>
+              </w:rPr>
+              <w:t xml:space="preserve"> (Entrega)</w:t>
             </w:r>
           </w:p>
         </w:tc>
@@ -2325,47 +2275,6 @@
                 <w14:ligatures w14:val="none"/>
               </w:rPr>
               <w:t xml:space="preserve"> 0.88310</w:t>
-            </w:r>
-          </w:p>
-        </w:tc>
-        <w:tc>
-          <w:tcPr>
-            <w:tcW w:w="0" w:type="auto"/>
-            <w:tcBorders>
-              <w:top w:val="single" w:sz="8" w:space="0" w:color="000000"/>
-              <w:left w:val="single" w:sz="8" w:space="0" w:color="000000"/>
-              <w:bottom w:val="single" w:sz="8" w:space="0" w:color="000000"/>
-              <w:right w:val="single" w:sz="8" w:space="0" w:color="000000"/>
-            </w:tcBorders>
-            <w:tcMar>
-              <w:top w:w="100" w:type="dxa"/>
-              <w:left w:w="100" w:type="dxa"/>
-              <w:bottom w:w="100" w:type="dxa"/>
-              <w:right w:w="100" w:type="dxa"/>
-            </w:tcMar>
-            <w:hideMark/>
-          </w:tcPr>
-          <w:p>
-            <w:pPr>
-              <w:spacing w:after="0" w:line="240" w:lineRule="auto"/>
-              <w:rPr>
-                <w:rFonts w:ascii="Times New Roman" w:eastAsia="Times New Roman" w:hAnsi="Times New Roman" w:cs="Times New Roman"/>
-                <w:kern w:val="0"/>
-                <w:sz w:val="24"/>
-                <w:szCs w:val="24"/>
-                <w:lang w:eastAsia="es-ES"/>
-                <w14:ligatures w14:val="none"/>
-              </w:rPr>
-            </w:pPr>
-            <w:r>
-              <w:rPr>
-                <w:rFonts w:ascii="Times New Roman" w:eastAsia="Times New Roman" w:hAnsi="Times New Roman" w:cs="Times New Roman"/>
-                <w:color w:val="000000"/>
-                <w:kern w:val="0"/>
-                <w:lang w:eastAsia="es-ES"/>
-                <w14:ligatures w14:val="none"/>
-              </w:rPr>
-              <w:t xml:space="preserve"> 0.85475</w:t>
             </w:r>
           </w:p>
         </w:tc>
@@ -2627,48 +2536,6 @@
                 <w:lang w:eastAsia="es-ES"/>
                 <w14:ligatures w14:val="none"/>
               </w:rPr>
-              <w:t>¿?</w:t>
-            </w:r>
-          </w:p>
-        </w:tc>
-        <w:tc>
-          <w:tcPr>
-            <w:tcW w:w="0" w:type="auto"/>
-            <w:tcBorders>
-              <w:top w:val="single" w:sz="8" w:space="0" w:color="000000"/>
-              <w:left w:val="single" w:sz="8" w:space="0" w:color="000000"/>
-              <w:bottom w:val="single" w:sz="8" w:space="0" w:color="000000"/>
-              <w:right w:val="single" w:sz="8" w:space="0" w:color="000000"/>
-            </w:tcBorders>
-            <w:tcMar>
-              <w:top w:w="100" w:type="dxa"/>
-              <w:left w:w="100" w:type="dxa"/>
-              <w:bottom w:w="100" w:type="dxa"/>
-              <w:right w:w="100" w:type="dxa"/>
-            </w:tcMar>
-            <w:hideMark/>
-          </w:tcPr>
-          <w:p>
-            <w:pPr>
-              <w:spacing w:after="0" w:line="240" w:lineRule="auto"/>
-              <w:rPr>
-                <w:rFonts w:ascii="Times New Roman" w:eastAsia="Times New Roman" w:hAnsi="Times New Roman" w:cs="Times New Roman"/>
-                <w:kern w:val="0"/>
-                <w:sz w:val="24"/>
-                <w:szCs w:val="24"/>
-                <w:lang w:eastAsia="es-ES"/>
-                <w14:ligatures w14:val="none"/>
-              </w:rPr>
-            </w:pPr>
-            <w:r>
-              <w:rPr>
-                <w:rFonts w:ascii="Times New Roman" w:eastAsia="Times New Roman" w:hAnsi="Times New Roman" w:cs="Times New Roman"/>
-                <w:kern w:val="0"/>
-                <w:sz w:val="24"/>
-                <w:szCs w:val="24"/>
-                <w:lang w:eastAsia="es-ES"/>
-                <w14:ligatures w14:val="none"/>
-              </w:rPr>
               <w:t>0.84292</w:t>
             </w:r>
           </w:p>
@@ -2839,48 +2706,6 @@
                 <w14:ligatures w14:val="none"/>
               </w:rPr>
               <w:t>0.81</w:t>
-            </w:r>
-          </w:p>
-        </w:tc>
-        <w:tc>
-          <w:tcPr>
-            <w:tcW w:w="0" w:type="auto"/>
-            <w:tcBorders>
-              <w:top w:val="single" w:sz="8" w:space="0" w:color="000000"/>
-              <w:left w:val="single" w:sz="8" w:space="0" w:color="000000"/>
-              <w:bottom w:val="single" w:sz="8" w:space="0" w:color="000000"/>
-              <w:right w:val="single" w:sz="8" w:space="0" w:color="000000"/>
-            </w:tcBorders>
-            <w:tcMar>
-              <w:top w:w="100" w:type="dxa"/>
-              <w:left w:w="100" w:type="dxa"/>
-              <w:bottom w:w="100" w:type="dxa"/>
-              <w:right w:w="100" w:type="dxa"/>
-            </w:tcMar>
-            <w:hideMark/>
-          </w:tcPr>
-          <w:p>
-            <w:pPr>
-              <w:spacing w:after="0" w:line="240" w:lineRule="auto"/>
-              <w:rPr>
-                <w:rFonts w:ascii="Times New Roman" w:eastAsia="Times New Roman" w:hAnsi="Times New Roman" w:cs="Times New Roman"/>
-                <w:kern w:val="0"/>
-                <w:sz w:val="24"/>
-                <w:szCs w:val="24"/>
-                <w:lang w:eastAsia="es-ES"/>
-                <w14:ligatures w14:val="none"/>
-              </w:rPr>
-            </w:pPr>
-            <w:r>
-              <w:rPr>
-                <w:rFonts w:ascii="Times New Roman" w:eastAsia="Times New Roman" w:hAnsi="Times New Roman" w:cs="Times New Roman"/>
-                <w:kern w:val="0"/>
-                <w:sz w:val="24"/>
-                <w:szCs w:val="24"/>
-                <w:lang w:eastAsia="es-ES"/>
-                <w14:ligatures w14:val="none"/>
-              </w:rPr>
-              <w:t>0.84</w:t>
             </w:r>
           </w:p>
         </w:tc>

</xml_diff>